<commit_message>
AboutHome Section Needs to Be Altered
</commit_message>
<xml_diff>
--- a/docs/Requirements.docx
+++ b/docs/Requirements.docx
@@ -1110,15 +1110,7 @@
           <w:sz w:val="32"/>
           <w:szCs w:val="32"/>
         </w:rPr>
-        <w:t xml:space="preserve">Credit Card Inquiry </w:t>
-      </w:r>
-      <w:r>
-        <w:rPr>
-          <w:rFonts w:ascii="Times New Roman" w:hAnsi="Times New Roman" w:cs="Times New Roman"/>
-          <w:sz w:val="32"/>
-          <w:szCs w:val="32"/>
-        </w:rPr>
-        <w:t>(Page)</w:t>
+        <w:t>Credit Card Inquiry (Page)</w:t>
       </w:r>
     </w:p>
     <w:p>
@@ -1140,15 +1132,7 @@
           <w:sz w:val="32"/>
           <w:szCs w:val="32"/>
         </w:rPr>
-        <w:t xml:space="preserve">Credit Score </w:t>
-      </w:r>
-      <w:r>
-        <w:rPr>
-          <w:rFonts w:ascii="Times New Roman" w:hAnsi="Times New Roman" w:cs="Times New Roman"/>
-          <w:sz w:val="32"/>
-          <w:szCs w:val="32"/>
-        </w:rPr>
-        <w:t>(Page)</w:t>
+        <w:t>Credit Score (Page)</w:t>
       </w:r>
     </w:p>
     <w:p>
@@ -1170,15 +1154,7 @@
           <w:sz w:val="32"/>
           <w:szCs w:val="32"/>
         </w:rPr>
-        <w:t xml:space="preserve">Credit Card Inquiry Results </w:t>
-      </w:r>
-      <w:r>
-        <w:rPr>
-          <w:rFonts w:ascii="Times New Roman" w:hAnsi="Times New Roman" w:cs="Times New Roman"/>
-          <w:sz w:val="32"/>
-          <w:szCs w:val="32"/>
-        </w:rPr>
-        <w:t>(Page)</w:t>
+        <w:t>Credit Card Inquiry Results (Page)</w:t>
       </w:r>
     </w:p>
     <w:p>
@@ -1200,15 +1176,7 @@
           <w:sz w:val="32"/>
           <w:szCs w:val="32"/>
         </w:rPr>
-        <w:t xml:space="preserve">About </w:t>
-      </w:r>
-      <w:r>
-        <w:rPr>
-          <w:rFonts w:ascii="Times New Roman" w:hAnsi="Times New Roman" w:cs="Times New Roman"/>
-          <w:sz w:val="32"/>
-          <w:szCs w:val="32"/>
-        </w:rPr>
-        <w:t>(Page)</w:t>
+        <w:t>About (Page)</w:t>
       </w:r>
     </w:p>
     <w:p>
@@ -1494,15 +1462,7 @@
           <w:sz w:val="32"/>
           <w:szCs w:val="32"/>
         </w:rPr>
-        <w:t xml:space="preserve">Credit Score </w:t>
-      </w:r>
-      <w:r>
-        <w:rPr>
-          <w:rFonts w:ascii="Times New Roman" w:hAnsi="Times New Roman" w:cs="Times New Roman"/>
-          <w:sz w:val="32"/>
-          <w:szCs w:val="32"/>
-        </w:rPr>
-        <w:t>(Component)</w:t>
+        <w:t>Credit Score (Component)</w:t>
       </w:r>
     </w:p>
     <w:p>
@@ -1545,6 +1505,93 @@
           <w:szCs w:val="32"/>
         </w:rPr>
       </w:pPr>
+    </w:p>
+    <w:p>
+      <w:pPr>
+        <w:rPr>
+          <w:rFonts w:ascii="Times New Roman" w:hAnsi="Times New Roman" w:cs="Times New Roman"/>
+          <w:b/>
+          <w:bCs/>
+          <w:sz w:val="32"/>
+          <w:szCs w:val="32"/>
+        </w:rPr>
+      </w:pPr>
+      <w:r>
+        <w:rPr>
+          <w:rFonts w:ascii="Times New Roman" w:hAnsi="Times New Roman" w:cs="Times New Roman"/>
+          <w:b/>
+          <w:bCs/>
+          <w:sz w:val="32"/>
+          <w:szCs w:val="32"/>
+        </w:rPr>
+        <w:t>Colors</w:t>
+      </w:r>
+    </w:p>
+    <w:p>
+      <w:pPr>
+        <w:pStyle w:val="ListParagraph"/>
+        <w:numPr>
+          <w:ilvl w:val="0"/>
+          <w:numId w:val="4"/>
+        </w:numPr>
+        <w:rPr>
+          <w:rFonts w:ascii="Times New Roman" w:hAnsi="Times New Roman" w:cs="Times New Roman"/>
+          <w:sz w:val="32"/>
+          <w:szCs w:val="32"/>
+        </w:rPr>
+      </w:pPr>
+      <w:r>
+        <w:rPr>
+          <w:rFonts w:ascii="Times New Roman" w:hAnsi="Times New Roman" w:cs="Times New Roman"/>
+          <w:sz w:val="32"/>
+          <w:szCs w:val="32"/>
+        </w:rPr>
+        <w:t>Blue</w:t>
+      </w:r>
+    </w:p>
+    <w:p>
+      <w:pPr>
+        <w:pStyle w:val="ListParagraph"/>
+        <w:numPr>
+          <w:ilvl w:val="0"/>
+          <w:numId w:val="4"/>
+        </w:numPr>
+        <w:rPr>
+          <w:rFonts w:ascii="Times New Roman" w:hAnsi="Times New Roman" w:cs="Times New Roman"/>
+          <w:sz w:val="32"/>
+          <w:szCs w:val="32"/>
+        </w:rPr>
+      </w:pPr>
+      <w:r>
+        <w:rPr>
+          <w:rFonts w:ascii="Times New Roman" w:hAnsi="Times New Roman" w:cs="Times New Roman"/>
+          <w:sz w:val="32"/>
+          <w:szCs w:val="32"/>
+        </w:rPr>
+        <w:t xml:space="preserve">White </w:t>
+      </w:r>
+    </w:p>
+    <w:p>
+      <w:pPr>
+        <w:pStyle w:val="ListParagraph"/>
+        <w:numPr>
+          <w:ilvl w:val="0"/>
+          <w:numId w:val="4"/>
+        </w:numPr>
+        <w:rPr>
+          <w:rFonts w:ascii="Times New Roman" w:hAnsi="Times New Roman" w:cs="Times New Roman"/>
+          <w:sz w:val="32"/>
+          <w:szCs w:val="32"/>
+        </w:rPr>
+      </w:pPr>
+      <w:r>
+        <w:rPr>
+          <w:rFonts w:ascii="Times New Roman" w:hAnsi="Times New Roman" w:cs="Times New Roman"/>
+          <w:sz w:val="32"/>
+          <w:szCs w:val="32"/>
+        </w:rPr>
+        <w:t>Black</w:t>
+      </w:r>
     </w:p>
     <w:sectPr>
       <w:pgSz w:w="12240" w:h="15840"/>
@@ -1672,6 +1719,119 @@
     </w:lvl>
   </w:abstractNum>
   <w:abstractNum w:abstractNumId="1" w15:restartNumberingAfterBreak="0">
+    <w:nsid w:val="44006DDE"/>
+    <w:multiLevelType w:val="hybridMultilevel"/>
+    <w:tmpl w:val="4D366DDC"/>
+    <w:lvl w:ilvl="0" w:tplc="04090001">
+      <w:start w:val="1"/>
+      <w:numFmt w:val="bullet"/>
+      <w:lvlText w:val=""/>
+      <w:lvlJc w:val="left"/>
+      <w:pPr>
+        <w:ind w:left="720" w:hanging="360"/>
+      </w:pPr>
+      <w:rPr>
+        <w:rFonts w:ascii="Symbol" w:hAnsi="Symbol" w:hint="default"/>
+      </w:rPr>
+    </w:lvl>
+    <w:lvl w:ilvl="1" w:tplc="04090003" w:tentative="1">
+      <w:start w:val="1"/>
+      <w:numFmt w:val="bullet"/>
+      <w:lvlText w:val="o"/>
+      <w:lvlJc w:val="left"/>
+      <w:pPr>
+        <w:ind w:left="1440" w:hanging="360"/>
+      </w:pPr>
+      <w:rPr>
+        <w:rFonts w:ascii="Courier New" w:hAnsi="Courier New" w:cs="Courier New" w:hint="default"/>
+      </w:rPr>
+    </w:lvl>
+    <w:lvl w:ilvl="2" w:tplc="04090005" w:tentative="1">
+      <w:start w:val="1"/>
+      <w:numFmt w:val="bullet"/>
+      <w:lvlText w:val=""/>
+      <w:lvlJc w:val="left"/>
+      <w:pPr>
+        <w:ind w:left="2160" w:hanging="360"/>
+      </w:pPr>
+      <w:rPr>
+        <w:rFonts w:ascii="Wingdings" w:hAnsi="Wingdings" w:hint="default"/>
+      </w:rPr>
+    </w:lvl>
+    <w:lvl w:ilvl="3" w:tplc="04090001" w:tentative="1">
+      <w:start w:val="1"/>
+      <w:numFmt w:val="bullet"/>
+      <w:lvlText w:val=""/>
+      <w:lvlJc w:val="left"/>
+      <w:pPr>
+        <w:ind w:left="2880" w:hanging="360"/>
+      </w:pPr>
+      <w:rPr>
+        <w:rFonts w:ascii="Symbol" w:hAnsi="Symbol" w:hint="default"/>
+      </w:rPr>
+    </w:lvl>
+    <w:lvl w:ilvl="4" w:tplc="04090003" w:tentative="1">
+      <w:start w:val="1"/>
+      <w:numFmt w:val="bullet"/>
+      <w:lvlText w:val="o"/>
+      <w:lvlJc w:val="left"/>
+      <w:pPr>
+        <w:ind w:left="3600" w:hanging="360"/>
+      </w:pPr>
+      <w:rPr>
+        <w:rFonts w:ascii="Courier New" w:hAnsi="Courier New" w:cs="Courier New" w:hint="default"/>
+      </w:rPr>
+    </w:lvl>
+    <w:lvl w:ilvl="5" w:tplc="04090005" w:tentative="1">
+      <w:start w:val="1"/>
+      <w:numFmt w:val="bullet"/>
+      <w:lvlText w:val=""/>
+      <w:lvlJc w:val="left"/>
+      <w:pPr>
+        <w:ind w:left="4320" w:hanging="360"/>
+      </w:pPr>
+      <w:rPr>
+        <w:rFonts w:ascii="Wingdings" w:hAnsi="Wingdings" w:hint="default"/>
+      </w:rPr>
+    </w:lvl>
+    <w:lvl w:ilvl="6" w:tplc="04090001" w:tentative="1">
+      <w:start w:val="1"/>
+      <w:numFmt w:val="bullet"/>
+      <w:lvlText w:val=""/>
+      <w:lvlJc w:val="left"/>
+      <w:pPr>
+        <w:ind w:left="5040" w:hanging="360"/>
+      </w:pPr>
+      <w:rPr>
+        <w:rFonts w:ascii="Symbol" w:hAnsi="Symbol" w:hint="default"/>
+      </w:rPr>
+    </w:lvl>
+    <w:lvl w:ilvl="7" w:tplc="04090003" w:tentative="1">
+      <w:start w:val="1"/>
+      <w:numFmt w:val="bullet"/>
+      <w:lvlText w:val="o"/>
+      <w:lvlJc w:val="left"/>
+      <w:pPr>
+        <w:ind w:left="5760" w:hanging="360"/>
+      </w:pPr>
+      <w:rPr>
+        <w:rFonts w:ascii="Courier New" w:hAnsi="Courier New" w:cs="Courier New" w:hint="default"/>
+      </w:rPr>
+    </w:lvl>
+    <w:lvl w:ilvl="8" w:tplc="04090005" w:tentative="1">
+      <w:start w:val="1"/>
+      <w:numFmt w:val="bullet"/>
+      <w:lvlText w:val=""/>
+      <w:lvlJc w:val="left"/>
+      <w:pPr>
+        <w:ind w:left="6480" w:hanging="360"/>
+      </w:pPr>
+      <w:rPr>
+        <w:rFonts w:ascii="Wingdings" w:hAnsi="Wingdings" w:hint="default"/>
+      </w:rPr>
+    </w:lvl>
+  </w:abstractNum>
+  <w:abstractNum w:abstractNumId="2" w15:restartNumberingAfterBreak="0">
     <w:nsid w:val="440A78A4"/>
     <w:multiLevelType w:val="hybridMultilevel"/>
     <w:tmpl w:val="D1DC8252"/>
@@ -1784,7 +1944,7 @@
       </w:rPr>
     </w:lvl>
   </w:abstractNum>
-  <w:abstractNum w:abstractNumId="2" w15:restartNumberingAfterBreak="0">
+  <w:abstractNum w:abstractNumId="3" w15:restartNumberingAfterBreak="0">
     <w:nsid w:val="5F24414D"/>
     <w:multiLevelType w:val="hybridMultilevel"/>
     <w:tmpl w:val="E92CDE36"/>
@@ -1898,13 +2058,16 @@
     </w:lvl>
   </w:abstractNum>
   <w:num w:numId="1" w16cid:durableId="1345979893">
-    <w:abstractNumId w:val="1"/>
+    <w:abstractNumId w:val="2"/>
   </w:num>
   <w:num w:numId="2" w16cid:durableId="1255474687">
     <w:abstractNumId w:val="0"/>
   </w:num>
   <w:num w:numId="3" w16cid:durableId="1180270259">
-    <w:abstractNumId w:val="2"/>
+    <w:abstractNumId w:val="3"/>
+  </w:num>
+  <w:num w:numId="4" w16cid:durableId="495387072">
+    <w:abstractNumId w:val="1"/>
   </w:num>
 </w:numbering>
 </file>

</xml_diff>

<commit_message>
Small change to .env file
</commit_message>
<xml_diff>
--- a/docs/Requirements.docx
+++ b/docs/Requirements.docx
@@ -662,9 +662,35 @@
           <w:color w:val="000000" w:themeColor="text1"/>
           <w:sz w:val="28"/>
           <w:szCs w:val="28"/>
+        </w:rPr>
+        <w:t>Register</w:t>
+      </w:r>
+    </w:p>
+    <w:p>
+      <w:pPr>
+        <w:pStyle w:val="ListParagraph"/>
+        <w:numPr>
+          <w:ilvl w:val="2"/>
+          <w:numId w:val="5"/>
+        </w:numPr>
+        <w:rPr>
+          <w:rFonts w:ascii="Times New Roman" w:hAnsi="Times New Roman" w:cs="Times New Roman"/>
+          <w:b/>
+          <w:bCs/>
+          <w:color w:val="000000" w:themeColor="text1"/>
+          <w:sz w:val="28"/>
+          <w:szCs w:val="28"/>
+        </w:rPr>
+      </w:pPr>
+      <w:r>
+        <w:rPr>
+          <w:rFonts w:ascii="Times New Roman" w:hAnsi="Times New Roman" w:cs="Times New Roman"/>
+          <w:color w:val="000000" w:themeColor="text1"/>
+          <w:sz w:val="28"/>
+          <w:szCs w:val="28"/>
           <w:shd w:val="clear" w:color="auto" w:fill="FFFFFF"/>
         </w:rPr>
-        <w:t>Signup</w:t>
+        <w:t>Forgot Password</w:t>
       </w:r>
     </w:p>
     <w:p>
@@ -691,7 +717,7 @@
           <w:szCs w:val="28"/>
           <w:shd w:val="clear" w:color="auto" w:fill="FFFFFF"/>
         </w:rPr>
-        <w:t>Forgot Password</w:t>
+        <w:t>Profile</w:t>
       </w:r>
     </w:p>
     <w:p>
@@ -718,7 +744,7 @@
           <w:szCs w:val="28"/>
           <w:shd w:val="clear" w:color="auto" w:fill="FFFFFF"/>
         </w:rPr>
-        <w:t>Profile</w:t>
+        <w:t>Transactions</w:t>
       </w:r>
     </w:p>
     <w:p>
@@ -745,6 +771,60 @@
           <w:szCs w:val="28"/>
           <w:shd w:val="clear" w:color="auto" w:fill="FFFFFF"/>
         </w:rPr>
+        <w:t>Deposit</w:t>
+      </w:r>
+    </w:p>
+    <w:p>
+      <w:pPr>
+        <w:pStyle w:val="ListParagraph"/>
+        <w:numPr>
+          <w:ilvl w:val="2"/>
+          <w:numId w:val="5"/>
+        </w:numPr>
+        <w:rPr>
+          <w:rFonts w:ascii="Times New Roman" w:hAnsi="Times New Roman" w:cs="Times New Roman"/>
+          <w:b/>
+          <w:bCs/>
+          <w:color w:val="000000" w:themeColor="text1"/>
+          <w:sz w:val="28"/>
+          <w:szCs w:val="28"/>
+        </w:rPr>
+      </w:pPr>
+      <w:r>
+        <w:rPr>
+          <w:rFonts w:ascii="Times New Roman" w:hAnsi="Times New Roman" w:cs="Times New Roman"/>
+          <w:color w:val="000000" w:themeColor="text1"/>
+          <w:sz w:val="28"/>
+          <w:szCs w:val="28"/>
+          <w:shd w:val="clear" w:color="auto" w:fill="FFFFFF"/>
+        </w:rPr>
+        <w:t>Withdrawal</w:t>
+      </w:r>
+    </w:p>
+    <w:p>
+      <w:pPr>
+        <w:pStyle w:val="ListParagraph"/>
+        <w:numPr>
+          <w:ilvl w:val="2"/>
+          <w:numId w:val="5"/>
+        </w:numPr>
+        <w:rPr>
+          <w:rFonts w:ascii="Times New Roman" w:hAnsi="Times New Roman" w:cs="Times New Roman"/>
+          <w:b/>
+          <w:bCs/>
+          <w:color w:val="000000" w:themeColor="text1"/>
+          <w:sz w:val="28"/>
+          <w:szCs w:val="28"/>
+        </w:rPr>
+      </w:pPr>
+      <w:r>
+        <w:rPr>
+          <w:rFonts w:ascii="Times New Roman" w:hAnsi="Times New Roman" w:cs="Times New Roman"/>
+          <w:color w:val="000000" w:themeColor="text1"/>
+          <w:sz w:val="28"/>
+          <w:szCs w:val="28"/>
+          <w:shd w:val="clear" w:color="auto" w:fill="FFFFFF"/>
+        </w:rPr>
         <w:t>Account Balance</w:t>
       </w:r>
     </w:p>
@@ -772,6 +852,7 @@
           <w:szCs w:val="28"/>
           <w:shd w:val="clear" w:color="auto" w:fill="FFFFFF"/>
         </w:rPr>
+        <w:lastRenderedPageBreak/>
         <w:t>Logout</w:t>
       </w:r>
     </w:p>
@@ -847,7 +928,6 @@
           <w:sz w:val="32"/>
           <w:szCs w:val="32"/>
         </w:rPr>
-        <w:lastRenderedPageBreak/>
         <w:t>Nonfunctional Requirements</w:t>
       </w:r>
     </w:p>

</xml_diff>